<commit_message>
more edits to 3a
</commit_message>
<xml_diff>
--- a/lab-exercises/source/03a-creating-a-WSDL-and-Contract-First-WebService.docx
+++ b/lab-exercises/source/03a-creating-a-WSDL-and-Contract-First-WebService.docx
@@ -808,10 +808,10 @@
           <w:noProof/>
         </w:rPr>
         <w:drawing>
-          <wp:inline distT="0" distB="0" distL="0" distR="0" wp14:anchorId="7C9260F4" wp14:editId="3A812169">
-            <wp:extent cx="3886200" cy="3239261"/>
-            <wp:effectExtent l="0" t="0" r="0" b="12065"/>
-            <wp:docPr id="15" name="Picture 10"/>
+          <wp:inline distT="0" distB="0" distL="0" distR="0" wp14:anchorId="42932AAA" wp14:editId="43A67853">
+            <wp:extent cx="5270500" cy="4111509"/>
+            <wp:effectExtent l="0" t="0" r="0" b="3810"/>
+            <wp:docPr id="3" name="Picture 1"/>
             <wp:cNvGraphicFramePr>
               <a:graphicFrameLocks xmlns:a="http://schemas.openxmlformats.org/drawingml/2006/main" noChangeAspect="1"/>
             </wp:cNvGraphicFramePr>
@@ -819,7 +819,7 @@
               <a:graphicData uri="http://schemas.openxmlformats.org/drawingml/2006/picture">
                 <pic:pic xmlns:pic="http://schemas.openxmlformats.org/drawingml/2006/picture">
                   <pic:nvPicPr>
-                    <pic:cNvPr id="0" name="Picture 10"/>
+                    <pic:cNvPr id="0" name="Picture 1"/>
                     <pic:cNvPicPr>
                       <a:picLocks noChangeAspect="1" noChangeArrowheads="1"/>
                     </pic:cNvPicPr>
@@ -840,7 +840,7 @@
                   <pic:spPr bwMode="auto">
                     <a:xfrm>
                       <a:off x="0" y="0"/>
-                      <a:ext cx="3886365" cy="3239398"/>
+                      <a:ext cx="5270500" cy="4111509"/>
                     </a:xfrm>
                     <a:prstGeom prst="rect">
                       <a:avLst/>
@@ -876,10 +876,10 @@
           <w:noProof/>
         </w:rPr>
         <w:drawing>
-          <wp:inline distT="0" distB="0" distL="0" distR="0" wp14:anchorId="1B4F36CC" wp14:editId="7B838041">
-            <wp:extent cx="3761480" cy="3708400"/>
+          <wp:inline distT="0" distB="0" distL="0" distR="0" wp14:anchorId="4987C83B" wp14:editId="1371E1C8">
+            <wp:extent cx="5270500" cy="4092084"/>
             <wp:effectExtent l="0" t="0" r="0" b="0"/>
-            <wp:docPr id="16" name="Picture 11"/>
+            <wp:docPr id="4" name="Picture 2"/>
             <wp:cNvGraphicFramePr>
               <a:graphicFrameLocks xmlns:a="http://schemas.openxmlformats.org/drawingml/2006/main" noChangeAspect="1"/>
             </wp:cNvGraphicFramePr>
@@ -887,7 +887,7 @@
               <a:graphicData uri="http://schemas.openxmlformats.org/drawingml/2006/picture">
                 <pic:pic xmlns:pic="http://schemas.openxmlformats.org/drawingml/2006/picture">
                   <pic:nvPicPr>
-                    <pic:cNvPr id="0" name="Picture 11"/>
+                    <pic:cNvPr id="0" name="Picture 2"/>
                     <pic:cNvPicPr>
                       <a:picLocks noChangeAspect="1" noChangeArrowheads="1"/>
                     </pic:cNvPicPr>
@@ -908,7 +908,7 @@
                   <pic:spPr bwMode="auto">
                     <a:xfrm>
                       <a:off x="0" y="0"/>
-                      <a:ext cx="3761883" cy="3708797"/>
+                      <a:ext cx="5270500" cy="4092084"/>
                     </a:xfrm>
                     <a:prstGeom prst="rect">
                       <a:avLst/>
@@ -924,6 +924,9 @@
           </wp:inline>
         </w:drawing>
       </w:r>
+      <w:r>
+        <w:br/>
+      </w:r>
     </w:p>
     <w:p>
       <w:pPr>
@@ -934,6 +937,11 @@
         </w:numPr>
       </w:pPr>
       <w:r>
+        <w:br w:type="column"/>
+      </w:r>
+      <w:bookmarkStart w:id="0" w:name="_GoBack"/>
+      <w:bookmarkEnd w:id="0"/>
+      <w:r>
         <w:t>Click Next&gt; and review the options</w:t>
       </w:r>
       <w:r>
@@ -947,10 +955,10 @@
           <w:noProof/>
         </w:rPr>
         <w:drawing>
-          <wp:inline distT="0" distB="0" distL="0" distR="0" wp14:anchorId="0FB1135C" wp14:editId="5872CD7F">
-            <wp:extent cx="3529608" cy="3479800"/>
-            <wp:effectExtent l="0" t="0" r="1270" b="0"/>
-            <wp:docPr id="17" name="Picture 12"/>
+          <wp:inline distT="0" distB="0" distL="0" distR="0" wp14:anchorId="27E32773" wp14:editId="1181C391">
+            <wp:extent cx="5270500" cy="4173194"/>
+            <wp:effectExtent l="0" t="0" r="0" b="0"/>
+            <wp:docPr id="5" name="Picture 3"/>
             <wp:cNvGraphicFramePr>
               <a:graphicFrameLocks xmlns:a="http://schemas.openxmlformats.org/drawingml/2006/main" noChangeAspect="1"/>
             </wp:cNvGraphicFramePr>
@@ -958,7 +966,7 @@
               <a:graphicData uri="http://schemas.openxmlformats.org/drawingml/2006/picture">
                 <pic:pic xmlns:pic="http://schemas.openxmlformats.org/drawingml/2006/picture">
                   <pic:nvPicPr>
-                    <pic:cNvPr id="0" name="Picture 12"/>
+                    <pic:cNvPr id="0" name="Picture 3"/>
                     <pic:cNvPicPr>
                       <a:picLocks noChangeAspect="1" noChangeArrowheads="1"/>
                     </pic:cNvPicPr>
@@ -979,7 +987,7 @@
                   <pic:spPr bwMode="auto">
                     <a:xfrm>
                       <a:off x="0" y="0"/>
-                      <a:ext cx="3529986" cy="3480172"/>
+                      <a:ext cx="5270500" cy="4173194"/>
                     </a:xfrm>
                     <a:prstGeom prst="rect">
                       <a:avLst/>
@@ -1117,7 +1125,13 @@
       </w:r>
       <w:proofErr w:type="gramEnd"/>
       <w:r>
-        <w:t xml:space="preserve"> and see if you can implement a clone.</w:t>
+        <w:t xml:space="preserve"> and see if you can implement a </w:t>
+      </w:r>
+      <w:r>
+        <w:t>service that shares the same WSDL</w:t>
+      </w:r>
+      <w:r>
+        <w:t>.</w:t>
       </w:r>
     </w:p>
     <w:p>
@@ -1142,8 +1156,6 @@
       <w:r>
         <w:br/>
       </w:r>
-      <w:bookmarkStart w:id="0" w:name="_GoBack"/>
-      <w:bookmarkEnd w:id="0"/>
     </w:p>
     <w:sectPr>
       <w:headerReference w:type="even" r:id="rId18"/>

</xml_diff>